<commit_message>
Finishes the second paper write up
</commit_message>
<xml_diff>
--- a/Assignment 2/Assignment 2 write up.docx
+++ b/Assignment 2/Assignment 2 write up.docx
@@ -535,6 +535,7 @@
       <w:r>
         <w:rPr>
           <w:rFonts w:ascii="Times New Roman" w:hAnsi="Times New Roman" w:cs="Times New Roman"/>
+          <w:noProof/>
           <w:sz w:val="24"/>
           <w:szCs w:val="24"/>
         </w:rPr>
@@ -593,16 +594,14 @@
         <w:lastRenderedPageBreak/>
         <w:t xml:space="preserve">This visualization is comparing two models, a CNN and an LSTM, both trained on the </w:t>
       </w:r>
-      <w:proofErr w:type="spellStart"/>
-      <w:r>
-        <w:rPr>
-          <w:rFonts w:ascii="Times New Roman" w:hAnsi="Times New Roman" w:cs="Times New Roman"/>
-          <w:sz w:val="24"/>
-          <w:szCs w:val="24"/>
-        </w:rPr>
-        <w:t>samem</w:t>
-      </w:r>
-      <w:proofErr w:type="spellEnd"/>
+      <w:r>
+        <w:rPr>
+          <w:rFonts w:ascii="Times New Roman" w:hAnsi="Times New Roman" w:cs="Times New Roman"/>
+          <w:sz w:val="24"/>
+          <w:szCs w:val="24"/>
+        </w:rPr>
+        <w:t>same</w:t>
+      </w:r>
       <w:r>
         <w:rPr>
           <w:rFonts w:ascii="Times New Roman" w:hAnsi="Times New Roman" w:cs="Times New Roman"/>
@@ -611,16 +610,14 @@
         </w:rPr>
         <w:t xml:space="preserve"> data and with accuracies within 0.2%. Panel (a) is the </w:t>
       </w:r>
-      <w:proofErr w:type="spellStart"/>
-      <w:r>
-        <w:rPr>
-          <w:rFonts w:ascii="Times New Roman" w:hAnsi="Times New Roman" w:cs="Times New Roman"/>
-          <w:sz w:val="24"/>
-          <w:szCs w:val="24"/>
-        </w:rPr>
-        <w:t>Neruon</w:t>
-      </w:r>
-      <w:proofErr w:type="spellEnd"/>
+      <w:r>
+        <w:rPr>
+          <w:rFonts w:ascii="Times New Roman" w:hAnsi="Times New Roman" w:cs="Times New Roman"/>
+          <w:sz w:val="24"/>
+          <w:szCs w:val="24"/>
+        </w:rPr>
+        <w:t>Neuron</w:t>
+      </w:r>
       <w:r>
         <w:rPr>
           <w:rFonts w:ascii="Times New Roman" w:hAnsi="Times New Roman" w:cs="Times New Roman"/>
@@ -819,6 +816,7 @@
       <w:r>
         <w:rPr>
           <w:rFonts w:ascii="Times New Roman" w:hAnsi="Times New Roman" w:cs="Times New Roman"/>
+          <w:noProof/>
           <w:sz w:val="24"/>
           <w:szCs w:val="24"/>
         </w:rPr>
@@ -858,8 +856,6 @@
           </wp:inline>
         </w:drawing>
       </w:r>
-      <w:bookmarkStart w:id="0" w:name="_GoBack"/>
-      <w:bookmarkEnd w:id="0"/>
     </w:p>
     <w:p>
       <w:pPr>
@@ -951,16 +947,14 @@
         </w:rPr>
         <w:t xml:space="preserve">Panel (a) is the most cluttered with numbers that often don’t have labels. Initially, it must be explicitly told to the user or inferred that the squares represent neurons. Further, the positioning of these squares is confusing. The squares are </w:t>
       </w:r>
-      <w:proofErr w:type="spellStart"/>
-      <w:r>
-        <w:rPr>
-          <w:rFonts w:ascii="Times New Roman" w:hAnsi="Times New Roman" w:cs="Times New Roman"/>
-          <w:sz w:val="24"/>
-          <w:szCs w:val="24"/>
-        </w:rPr>
-        <w:t>left+top</w:t>
-      </w:r>
-      <w:proofErr w:type="spellEnd"/>
+      <w:r>
+        <w:rPr>
+          <w:rFonts w:ascii="Times New Roman" w:hAnsi="Times New Roman" w:cs="Times New Roman"/>
+          <w:sz w:val="24"/>
+          <w:szCs w:val="24"/>
+        </w:rPr>
+        <w:t>top left</w:t>
+      </w:r>
       <w:r>
         <w:rPr>
           <w:rFonts w:ascii="Times New Roman" w:hAnsi="Times New Roman" w:cs="Times New Roman"/>
@@ -1199,6 +1193,1056 @@
           <w:szCs w:val="24"/>
         </w:rPr>
       </w:pPr>
+    </w:p>
+    <w:p>
+      <w:pPr>
+        <w:spacing w:after="0" w:line="240" w:lineRule="auto"/>
+        <w:rPr>
+          <w:rFonts w:ascii="Times New Roman" w:hAnsi="Times New Roman" w:cs="Times New Roman"/>
+          <w:sz w:val="24"/>
+          <w:szCs w:val="24"/>
+        </w:rPr>
+      </w:pPr>
+      <w:r>
+        <w:rPr>
+          <w:rFonts w:ascii="Times New Roman" w:hAnsi="Times New Roman" w:cs="Times New Roman"/>
+          <w:sz w:val="24"/>
+          <w:szCs w:val="24"/>
+        </w:rPr>
+        <w:t xml:space="preserve">F </w:t>
+      </w:r>
+      <w:proofErr w:type="spellStart"/>
+      <w:r>
+        <w:rPr>
+          <w:rFonts w:ascii="Times New Roman" w:hAnsi="Times New Roman" w:cs="Times New Roman"/>
+          <w:sz w:val="24"/>
+          <w:szCs w:val="24"/>
+        </w:rPr>
+        <w:t>Heimerl</w:t>
+      </w:r>
+      <w:proofErr w:type="spellEnd"/>
+      <w:r>
+        <w:rPr>
+          <w:rFonts w:ascii="Times New Roman" w:hAnsi="Times New Roman" w:cs="Times New Roman"/>
+          <w:sz w:val="24"/>
+          <w:szCs w:val="24"/>
+        </w:rPr>
+        <w:t xml:space="preserve"> and M </w:t>
+      </w:r>
+      <w:proofErr w:type="spellStart"/>
+      <w:r>
+        <w:rPr>
+          <w:rFonts w:ascii="Times New Roman" w:hAnsi="Times New Roman" w:cs="Times New Roman"/>
+          <w:sz w:val="24"/>
+          <w:szCs w:val="24"/>
+        </w:rPr>
+        <w:t>Gleicher</w:t>
+      </w:r>
+      <w:proofErr w:type="spellEnd"/>
+      <w:r>
+        <w:rPr>
+          <w:rFonts w:ascii="Times New Roman" w:hAnsi="Times New Roman" w:cs="Times New Roman"/>
+          <w:sz w:val="24"/>
+          <w:szCs w:val="24"/>
+        </w:rPr>
+        <w:t xml:space="preserve"> create a visualization tool for word embeddings to give </w:t>
+      </w:r>
+      <w:r>
+        <w:rPr>
+          <w:rFonts w:ascii="Times New Roman" w:hAnsi="Times New Roman" w:cs="Times New Roman"/>
+          <w:sz w:val="24"/>
+          <w:szCs w:val="24"/>
+        </w:rPr>
+        <w:t xml:space="preserve">practitioners the ability to </w:t>
+      </w:r>
+      <w:r>
+        <w:rPr>
+          <w:rFonts w:ascii="Times New Roman" w:hAnsi="Times New Roman" w:cs="Times New Roman"/>
+          <w:sz w:val="24"/>
+          <w:szCs w:val="24"/>
+        </w:rPr>
+        <w:t>investigate neighborhoods and reconstructed co-occurrences and aligning word vectors based on concept axes. These goals were based on the literature in the domain.</w:t>
+      </w:r>
+      <w:r>
+        <w:rPr>
+          <w:rFonts w:ascii="Times New Roman" w:hAnsi="Times New Roman" w:cs="Times New Roman"/>
+          <w:sz w:val="24"/>
+          <w:szCs w:val="24"/>
+        </w:rPr>
+        <w:t xml:space="preserve"> After creating their visualization, domain users gave feedback for its usefulness.</w:t>
+      </w:r>
+    </w:p>
+    <w:p>
+      <w:pPr>
+        <w:spacing w:after="0" w:line="240" w:lineRule="auto"/>
+        <w:rPr>
+          <w:rFonts w:ascii="Times New Roman" w:hAnsi="Times New Roman" w:cs="Times New Roman"/>
+          <w:sz w:val="24"/>
+          <w:szCs w:val="24"/>
+        </w:rPr>
+      </w:pPr>
+    </w:p>
+    <w:p>
+      <w:pPr>
+        <w:spacing w:after="0" w:line="240" w:lineRule="auto"/>
+        <w:rPr>
+          <w:rFonts w:ascii="Times New Roman" w:hAnsi="Times New Roman" w:cs="Times New Roman"/>
+          <w:sz w:val="24"/>
+          <w:szCs w:val="24"/>
+        </w:rPr>
+      </w:pPr>
+      <w:r>
+        <w:rPr>
+          <w:rFonts w:ascii="Times New Roman" w:hAnsi="Times New Roman" w:cs="Times New Roman"/>
+          <w:sz w:val="24"/>
+          <w:szCs w:val="24"/>
+        </w:rPr>
+        <w:t xml:space="preserve">One current method for this area of visualization is the </w:t>
+      </w:r>
+      <w:proofErr w:type="spellStart"/>
+      <w:r>
+        <w:rPr>
+          <w:rFonts w:ascii="Times New Roman" w:hAnsi="Times New Roman" w:cs="Times New Roman"/>
+          <w:sz w:val="24"/>
+          <w:szCs w:val="24"/>
+        </w:rPr>
+        <w:t>EnsembleMatrix</w:t>
+      </w:r>
+      <w:proofErr w:type="spellEnd"/>
+      <w:r>
+        <w:rPr>
+          <w:rFonts w:ascii="Times New Roman" w:hAnsi="Times New Roman" w:cs="Times New Roman"/>
+          <w:sz w:val="24"/>
+          <w:szCs w:val="24"/>
+        </w:rPr>
+        <w:t xml:space="preserve"> approach, which allows users to combine multiple single models to improve quality. This has been extended upon to allow users to interact with and modify one model over many iterations. Another method to visualize this embedding is through dimensionality reduction, such as t-SNE. Other works m</w:t>
+      </w:r>
+      <w:r>
+        <w:rPr>
+          <w:rFonts w:ascii="Times New Roman" w:hAnsi="Times New Roman" w:cs="Times New Roman"/>
+          <w:sz w:val="24"/>
+          <w:szCs w:val="24"/>
+        </w:rPr>
+        <w:t xml:space="preserve">ainly </w:t>
+      </w:r>
+      <w:r>
+        <w:rPr>
+          <w:rFonts w:ascii="Times New Roman" w:hAnsi="Times New Roman" w:cs="Times New Roman"/>
+          <w:sz w:val="24"/>
+          <w:szCs w:val="24"/>
+        </w:rPr>
+        <w:t>visualize the training process, but not the finished embedding.</w:t>
+      </w:r>
+    </w:p>
+    <w:p>
+      <w:pPr>
+        <w:spacing w:after="0" w:line="240" w:lineRule="auto"/>
+        <w:rPr>
+          <w:rFonts w:ascii="Times New Roman" w:hAnsi="Times New Roman" w:cs="Times New Roman"/>
+          <w:sz w:val="24"/>
+          <w:szCs w:val="24"/>
+        </w:rPr>
+      </w:pPr>
+    </w:p>
+    <w:p>
+      <w:pPr>
+        <w:spacing w:after="0" w:line="240" w:lineRule="auto"/>
+        <w:jc w:val="center"/>
+        <w:rPr>
+          <w:rFonts w:ascii="Times New Roman" w:hAnsi="Times New Roman" w:cs="Times New Roman"/>
+          <w:sz w:val="24"/>
+          <w:szCs w:val="24"/>
+        </w:rPr>
+      </w:pPr>
+      <w:r>
+        <w:rPr>
+          <w:rFonts w:ascii="Times New Roman" w:hAnsi="Times New Roman" w:cs="Times New Roman"/>
+          <w:sz w:val="24"/>
+          <w:szCs w:val="24"/>
+        </w:rPr>
+        <w:drawing>
+          <wp:inline distT="0" distB="0" distL="0" distR="0" wp14:anchorId="498377EC" wp14:editId="539C84DB">
+            <wp:extent cx="4753638" cy="704948"/>
+            <wp:effectExtent l="0" t="0" r="8890" b="0"/>
+            <wp:docPr id="3" name="Picture 3"/>
+            <wp:cNvGraphicFramePr>
+              <a:graphicFrameLocks xmlns:a="http://schemas.openxmlformats.org/drawingml/2006/main" noChangeAspect="1"/>
+            </wp:cNvGraphicFramePr>
+            <a:graphic xmlns:a="http://schemas.openxmlformats.org/drawingml/2006/main">
+              <a:graphicData uri="http://schemas.openxmlformats.org/drawingml/2006/picture">
+                <pic:pic xmlns:pic="http://schemas.openxmlformats.org/drawingml/2006/picture">
+                  <pic:nvPicPr>
+                    <pic:cNvPr id="1" name=""/>
+                    <pic:cNvPicPr/>
+                  </pic:nvPicPr>
+                  <pic:blipFill>
+                    <a:blip r:embed="rId9"/>
+                    <a:stretch>
+                      <a:fillRect/>
+                    </a:stretch>
+                  </pic:blipFill>
+                  <pic:spPr>
+                    <a:xfrm>
+                      <a:off x="0" y="0"/>
+                      <a:ext cx="4753638" cy="704948"/>
+                    </a:xfrm>
+                    <a:prstGeom prst="rect">
+                      <a:avLst/>
+                    </a:prstGeom>
+                  </pic:spPr>
+                </pic:pic>
+              </a:graphicData>
+            </a:graphic>
+          </wp:inline>
+        </w:drawing>
+      </w:r>
+    </w:p>
+    <w:p>
+      <w:pPr>
+        <w:spacing w:after="0" w:line="240" w:lineRule="auto"/>
+        <w:rPr>
+          <w:rFonts w:ascii="Times New Roman" w:hAnsi="Times New Roman" w:cs="Times New Roman"/>
+          <w:sz w:val="24"/>
+          <w:szCs w:val="24"/>
+        </w:rPr>
+      </w:pPr>
+      <w:r>
+        <w:rPr>
+          <w:rFonts w:ascii="Times New Roman" w:hAnsi="Times New Roman" w:cs="Times New Roman"/>
+          <w:sz w:val="24"/>
+          <w:szCs w:val="24"/>
+        </w:rPr>
+        <w:t>Above is the visualization shown for local neighborhoods</w:t>
+      </w:r>
+      <w:r>
+        <w:rPr>
+          <w:rFonts w:ascii="Times New Roman" w:hAnsi="Times New Roman" w:cs="Times New Roman"/>
+          <w:sz w:val="24"/>
+          <w:szCs w:val="24"/>
+        </w:rPr>
+        <w:t xml:space="preserve"> – specifically </w:t>
+      </w:r>
+      <w:r>
+        <w:rPr>
+          <w:rFonts w:ascii="Times New Roman" w:hAnsi="Times New Roman" w:cs="Times New Roman"/>
+          <w:sz w:val="24"/>
+          <w:szCs w:val="24"/>
+        </w:rPr>
+        <w:t xml:space="preserve">the 10 nearest neighbors </w:t>
+      </w:r>
+      <w:r>
+        <w:rPr>
+          <w:rFonts w:ascii="Times New Roman" w:hAnsi="Times New Roman" w:cs="Times New Roman"/>
+          <w:sz w:val="24"/>
+          <w:szCs w:val="24"/>
+        </w:rPr>
+        <w:t>for the word “elephant”</w:t>
+      </w:r>
+      <w:r>
+        <w:rPr>
+          <w:rFonts w:ascii="Times New Roman" w:hAnsi="Times New Roman" w:cs="Times New Roman"/>
+          <w:sz w:val="24"/>
+          <w:szCs w:val="24"/>
+        </w:rPr>
+        <w:t xml:space="preserve"> on Wikipedia</w:t>
+      </w:r>
+      <w:r>
+        <w:rPr>
+          <w:rFonts w:ascii="Times New Roman" w:hAnsi="Times New Roman" w:cs="Times New Roman"/>
+          <w:sz w:val="24"/>
+          <w:szCs w:val="24"/>
+        </w:rPr>
+        <w:t xml:space="preserve">. The goals for this visualization </w:t>
+      </w:r>
+      <w:r>
+        <w:rPr>
+          <w:rFonts w:ascii="Times New Roman" w:hAnsi="Times New Roman" w:cs="Times New Roman"/>
+          <w:sz w:val="24"/>
+          <w:szCs w:val="24"/>
+        </w:rPr>
+        <w:t>are</w:t>
+      </w:r>
+      <w:r>
+        <w:rPr>
+          <w:rFonts w:ascii="Times New Roman" w:hAnsi="Times New Roman" w:cs="Times New Roman"/>
+          <w:sz w:val="24"/>
+          <w:szCs w:val="24"/>
+        </w:rPr>
+        <w:t xml:space="preserve"> that users should be able to view the closest neighbors of a word’s vector and generalize the distances to others. The cosine distance is used as this is the most common choice in the literature.</w:t>
+      </w:r>
+      <w:r>
+        <w:rPr>
+          <w:rFonts w:ascii="Times New Roman" w:hAnsi="Times New Roman" w:cs="Times New Roman"/>
+          <w:sz w:val="24"/>
+          <w:szCs w:val="24"/>
+        </w:rPr>
+        <w:t xml:space="preserve"> This leads to misleading information, as the only distance that is correct is the distance to the word in question. Relative distances between any other pair of words on the plot are incorrect.</w:t>
+      </w:r>
+      <w:r>
+        <w:rPr>
+          <w:rFonts w:ascii="Times New Roman" w:hAnsi="Times New Roman" w:cs="Times New Roman"/>
+          <w:sz w:val="24"/>
+          <w:szCs w:val="24"/>
+        </w:rPr>
+        <w:t xml:space="preserve"> This can make two words look more similar than they </w:t>
+      </w:r>
+      <w:r>
+        <w:rPr>
+          <w:rFonts w:ascii="Times New Roman" w:hAnsi="Times New Roman" w:cs="Times New Roman"/>
+          <w:sz w:val="24"/>
+          <w:szCs w:val="24"/>
+        </w:rPr>
+        <w:t>are</w:t>
+      </w:r>
+      <w:r>
+        <w:rPr>
+          <w:rFonts w:ascii="Times New Roman" w:hAnsi="Times New Roman" w:cs="Times New Roman"/>
+          <w:sz w:val="24"/>
+          <w:szCs w:val="24"/>
+        </w:rPr>
+        <w:t xml:space="preserve"> in the vector space.</w:t>
+      </w:r>
+    </w:p>
+    <w:p>
+      <w:pPr>
+        <w:spacing w:after="0" w:line="240" w:lineRule="auto"/>
+        <w:rPr>
+          <w:rFonts w:ascii="Times New Roman" w:hAnsi="Times New Roman" w:cs="Times New Roman"/>
+          <w:sz w:val="24"/>
+          <w:szCs w:val="24"/>
+        </w:rPr>
+      </w:pPr>
+    </w:p>
+    <w:p>
+      <w:pPr>
+        <w:spacing w:after="0" w:line="240" w:lineRule="auto"/>
+        <w:rPr>
+          <w:rFonts w:ascii="Times New Roman" w:hAnsi="Times New Roman" w:cs="Times New Roman"/>
+          <w:sz w:val="24"/>
+          <w:szCs w:val="24"/>
+        </w:rPr>
+      </w:pPr>
+      <w:r>
+        <w:rPr>
+          <w:rFonts w:ascii="Times New Roman" w:hAnsi="Times New Roman" w:cs="Times New Roman"/>
+          <w:sz w:val="24"/>
+          <w:szCs w:val="24"/>
+        </w:rPr>
+        <w:t xml:space="preserve">The authors make an interesting decision to avoid the 2D vector embedding through methods such as PCA, MDS, and t-SNE. They are cautious about the noise from the actual methods of dimensionality reduction and decide to stick with a 1D plot. I agree with this decision, as it removes another dimension of information that viewers </w:t>
+      </w:r>
+      <w:r>
+        <w:rPr>
+          <w:rFonts w:ascii="Times New Roman" w:hAnsi="Times New Roman" w:cs="Times New Roman"/>
+          <w:sz w:val="24"/>
+          <w:szCs w:val="24"/>
+        </w:rPr>
+        <w:t>must</w:t>
+      </w:r>
+      <w:r>
+        <w:rPr>
+          <w:rFonts w:ascii="Times New Roman" w:hAnsi="Times New Roman" w:cs="Times New Roman"/>
+          <w:sz w:val="24"/>
+          <w:szCs w:val="24"/>
+        </w:rPr>
+        <w:t xml:space="preserve"> process.</w:t>
+      </w:r>
+    </w:p>
+    <w:p>
+      <w:pPr>
+        <w:spacing w:after="0" w:line="240" w:lineRule="auto"/>
+        <w:rPr>
+          <w:rFonts w:ascii="Times New Roman" w:hAnsi="Times New Roman" w:cs="Times New Roman"/>
+          <w:sz w:val="24"/>
+          <w:szCs w:val="24"/>
+        </w:rPr>
+      </w:pPr>
+    </w:p>
+    <w:p>
+      <w:pPr>
+        <w:spacing w:after="0" w:line="240" w:lineRule="auto"/>
+        <w:rPr>
+          <w:rFonts w:ascii="Times New Roman" w:hAnsi="Times New Roman" w:cs="Times New Roman"/>
+          <w:sz w:val="24"/>
+          <w:szCs w:val="24"/>
+        </w:rPr>
+      </w:pPr>
+      <w:r>
+        <w:rPr>
+          <w:rFonts w:ascii="Times New Roman" w:hAnsi="Times New Roman" w:cs="Times New Roman"/>
+          <w:sz w:val="24"/>
+          <w:szCs w:val="24"/>
+        </w:rPr>
+        <w:t>There is also interaction for this tool. Hovering over the gray padding behind the axis will show a tool tip with the quartile of neighborhood sizes in the embedding it falls into. This interaction technique allows specialists to gather information about how meaningful the relationship in a neighborhood is, since the above is quartile based so something with a large distance can still appear very close to the word in question.</w:t>
+      </w:r>
+    </w:p>
+    <w:p>
+      <w:pPr>
+        <w:spacing w:after="0" w:line="240" w:lineRule="auto"/>
+        <w:rPr>
+          <w:rFonts w:ascii="Times New Roman" w:hAnsi="Times New Roman" w:cs="Times New Roman"/>
+          <w:sz w:val="24"/>
+          <w:szCs w:val="24"/>
+        </w:rPr>
+      </w:pPr>
+    </w:p>
+    <w:p>
+      <w:pPr>
+        <w:spacing w:after="0" w:line="240" w:lineRule="auto"/>
+        <w:jc w:val="center"/>
+        <w:rPr>
+          <w:rFonts w:ascii="Times New Roman" w:hAnsi="Times New Roman" w:cs="Times New Roman"/>
+          <w:sz w:val="24"/>
+          <w:szCs w:val="24"/>
+        </w:rPr>
+      </w:pPr>
+      <w:r>
+        <w:rPr>
+          <w:rFonts w:ascii="Times New Roman" w:hAnsi="Times New Roman" w:cs="Times New Roman"/>
+          <w:sz w:val="24"/>
+          <w:szCs w:val="24"/>
+        </w:rPr>
+        <w:drawing>
+          <wp:inline distT="0" distB="0" distL="0" distR="0" wp14:anchorId="73F61398" wp14:editId="425AB4B7">
+            <wp:extent cx="4686954" cy="714475"/>
+            <wp:effectExtent l="0" t="0" r="0" b="9525"/>
+            <wp:docPr id="5" name="Picture 5"/>
+            <wp:cNvGraphicFramePr>
+              <a:graphicFrameLocks xmlns:a="http://schemas.openxmlformats.org/drawingml/2006/main" noChangeAspect="1"/>
+            </wp:cNvGraphicFramePr>
+            <a:graphic xmlns:a="http://schemas.openxmlformats.org/drawingml/2006/main">
+              <a:graphicData uri="http://schemas.openxmlformats.org/drawingml/2006/picture">
+                <pic:pic xmlns:pic="http://schemas.openxmlformats.org/drawingml/2006/picture">
+                  <pic:nvPicPr>
+                    <pic:cNvPr id="1" name=""/>
+                    <pic:cNvPicPr/>
+                  </pic:nvPicPr>
+                  <pic:blipFill>
+                    <a:blip r:embed="rId10"/>
+                    <a:stretch>
+                      <a:fillRect/>
+                    </a:stretch>
+                  </pic:blipFill>
+                  <pic:spPr>
+                    <a:xfrm>
+                      <a:off x="0" y="0"/>
+                      <a:ext cx="4686954" cy="714475"/>
+                    </a:xfrm>
+                    <a:prstGeom prst="rect">
+                      <a:avLst/>
+                    </a:prstGeom>
+                  </pic:spPr>
+                </pic:pic>
+              </a:graphicData>
+            </a:graphic>
+          </wp:inline>
+        </w:drawing>
+      </w:r>
+    </w:p>
+    <w:p>
+      <w:pPr>
+        <w:spacing w:after="0" w:line="240" w:lineRule="auto"/>
+        <w:rPr>
+          <w:rFonts w:ascii="Times New Roman" w:hAnsi="Times New Roman" w:cs="Times New Roman"/>
+          <w:sz w:val="24"/>
+          <w:szCs w:val="24"/>
+        </w:rPr>
+      </w:pPr>
+      <w:r>
+        <w:rPr>
+          <w:rFonts w:ascii="Times New Roman" w:hAnsi="Times New Roman" w:cs="Times New Roman"/>
+          <w:sz w:val="24"/>
+          <w:szCs w:val="24"/>
+        </w:rPr>
+        <w:t>A similar method is used when extending the visualization to allow the comparison of multiple neighborhoods. The shaded gray highlights the nearest n neighbors for each word, where the user choose their n. A color ramp is used here to show the position of each word on the axis following the current word. This helps depict relative distances.</w:t>
+      </w:r>
+      <w:r>
+        <w:rPr>
+          <w:rFonts w:ascii="Times New Roman" w:hAnsi="Times New Roman" w:cs="Times New Roman"/>
+          <w:sz w:val="24"/>
+          <w:szCs w:val="24"/>
+        </w:rPr>
+        <w:t xml:space="preserve"> Users may click on any of the dots to </w:t>
+      </w:r>
+      <w:r>
+        <w:rPr>
+          <w:rFonts w:ascii="Times New Roman" w:hAnsi="Times New Roman" w:cs="Times New Roman"/>
+          <w:sz w:val="24"/>
+          <w:szCs w:val="24"/>
+        </w:rPr>
+        <w:lastRenderedPageBreak/>
+        <w:t xml:space="preserve">reveal the word as well as a link to the word on the other axis, if present. Above, cousin is selected, and we can see it is closer to “uncle” than “aunt” in this </w:t>
+      </w:r>
+      <w:r>
+        <w:rPr>
+          <w:rFonts w:ascii="Times New Roman" w:hAnsi="Times New Roman" w:cs="Times New Roman"/>
+          <w:sz w:val="24"/>
+          <w:szCs w:val="24"/>
+        </w:rPr>
+        <w:t>embedding</w:t>
+      </w:r>
+      <w:r>
+        <w:rPr>
+          <w:rFonts w:ascii="Times New Roman" w:hAnsi="Times New Roman" w:cs="Times New Roman"/>
+          <w:sz w:val="24"/>
+          <w:szCs w:val="24"/>
+        </w:rPr>
+        <w:t xml:space="preserve">. </w:t>
+      </w:r>
+    </w:p>
+    <w:p>
+      <w:pPr>
+        <w:spacing w:after="0" w:line="240" w:lineRule="auto"/>
+        <w:rPr>
+          <w:rFonts w:ascii="Times New Roman" w:hAnsi="Times New Roman" w:cs="Times New Roman"/>
+          <w:sz w:val="24"/>
+          <w:szCs w:val="24"/>
+        </w:rPr>
+      </w:pPr>
+    </w:p>
+    <w:p>
+      <w:pPr>
+        <w:spacing w:after="0" w:line="240" w:lineRule="auto"/>
+        <w:rPr>
+          <w:rFonts w:ascii="Times New Roman" w:hAnsi="Times New Roman" w:cs="Times New Roman"/>
+          <w:sz w:val="24"/>
+          <w:szCs w:val="24"/>
+        </w:rPr>
+      </w:pPr>
+      <w:r>
+        <w:rPr>
+          <w:rFonts w:ascii="Times New Roman" w:hAnsi="Times New Roman" w:cs="Times New Roman"/>
+          <w:sz w:val="24"/>
+          <w:szCs w:val="24"/>
+        </w:rPr>
+        <w:t xml:space="preserve">I believe the color ramp to be somewhat confusing here. Since quantifiable data is used, it might be better to </w:t>
+      </w:r>
+      <w:r>
+        <w:rPr>
+          <w:rFonts w:ascii="Times New Roman" w:hAnsi="Times New Roman" w:cs="Times New Roman"/>
+          <w:sz w:val="24"/>
+          <w:szCs w:val="24"/>
+        </w:rPr>
+        <w:t xml:space="preserve">use something more representative than color. The authors point this </w:t>
+      </w:r>
+      <w:r>
+        <w:rPr>
+          <w:rFonts w:ascii="Times New Roman" w:hAnsi="Times New Roman" w:cs="Times New Roman"/>
+          <w:sz w:val="24"/>
+          <w:szCs w:val="24"/>
+        </w:rPr>
+        <w:t>out but</w:t>
+      </w:r>
+      <w:r>
+        <w:rPr>
+          <w:rFonts w:ascii="Times New Roman" w:hAnsi="Times New Roman" w:cs="Times New Roman"/>
+          <w:sz w:val="24"/>
+          <w:szCs w:val="24"/>
+        </w:rPr>
+        <w:t xml:space="preserve"> defend by saying that the changes in relative position may be easily discerned as breaks in the color gradient. Additionally, the interactivity in this example seems as though it may be clunky; if two words are overlapping each other, it may be impossible to select one of the words with the cursor.</w:t>
+      </w:r>
+      <w:r>
+        <w:rPr>
+          <w:rFonts w:ascii="Times New Roman" w:hAnsi="Times New Roman" w:cs="Times New Roman"/>
+          <w:sz w:val="24"/>
+          <w:szCs w:val="24"/>
+        </w:rPr>
+        <w:t xml:space="preserve"> Another design decision is to hide the words by default due to too much clutter on the screen with them. If this is the case, I believe another visualization might work better.</w:t>
+      </w:r>
+    </w:p>
+    <w:p>
+      <w:pPr>
+        <w:spacing w:after="0" w:line="240" w:lineRule="auto"/>
+        <w:rPr>
+          <w:rFonts w:ascii="Times New Roman" w:hAnsi="Times New Roman" w:cs="Times New Roman"/>
+          <w:sz w:val="24"/>
+          <w:szCs w:val="24"/>
+        </w:rPr>
+      </w:pPr>
+    </w:p>
+    <w:p>
+      <w:pPr>
+        <w:spacing w:after="0" w:line="240" w:lineRule="auto"/>
+        <w:jc w:val="center"/>
+        <w:rPr>
+          <w:rFonts w:ascii="Times New Roman" w:hAnsi="Times New Roman" w:cs="Times New Roman"/>
+          <w:sz w:val="24"/>
+          <w:szCs w:val="24"/>
+        </w:rPr>
+      </w:pPr>
+      <w:r>
+        <w:rPr>
+          <w:rFonts w:ascii="Times New Roman" w:hAnsi="Times New Roman" w:cs="Times New Roman"/>
+          <w:sz w:val="24"/>
+          <w:szCs w:val="24"/>
+        </w:rPr>
+        <w:drawing>
+          <wp:inline distT="0" distB="0" distL="0" distR="0" wp14:anchorId="2D564932" wp14:editId="6242D4D6">
+            <wp:extent cx="4620270" cy="1114581"/>
+            <wp:effectExtent l="0" t="0" r="0" b="9525"/>
+            <wp:docPr id="6" name="Picture 6"/>
+            <wp:cNvGraphicFramePr>
+              <a:graphicFrameLocks xmlns:a="http://schemas.openxmlformats.org/drawingml/2006/main" noChangeAspect="1"/>
+            </wp:cNvGraphicFramePr>
+            <a:graphic xmlns:a="http://schemas.openxmlformats.org/drawingml/2006/main">
+              <a:graphicData uri="http://schemas.openxmlformats.org/drawingml/2006/picture">
+                <pic:pic xmlns:pic="http://schemas.openxmlformats.org/drawingml/2006/picture">
+                  <pic:nvPicPr>
+                    <pic:cNvPr id="1" name=""/>
+                    <pic:cNvPicPr/>
+                  </pic:nvPicPr>
+                  <pic:blipFill>
+                    <a:blip r:embed="rId11"/>
+                    <a:stretch>
+                      <a:fillRect/>
+                    </a:stretch>
+                  </pic:blipFill>
+                  <pic:spPr>
+                    <a:xfrm>
+                      <a:off x="0" y="0"/>
+                      <a:ext cx="4620270" cy="1114581"/>
+                    </a:xfrm>
+                    <a:prstGeom prst="rect">
+                      <a:avLst/>
+                    </a:prstGeom>
+                  </pic:spPr>
+                </pic:pic>
+              </a:graphicData>
+            </a:graphic>
+          </wp:inline>
+        </w:drawing>
+      </w:r>
+    </w:p>
+    <w:p>
+      <w:pPr>
+        <w:spacing w:after="0" w:line="240" w:lineRule="auto"/>
+        <w:rPr>
+          <w:rFonts w:ascii="Times New Roman" w:hAnsi="Times New Roman" w:cs="Times New Roman"/>
+          <w:sz w:val="24"/>
+          <w:szCs w:val="24"/>
+        </w:rPr>
+      </w:pPr>
+      <w:r>
+        <w:rPr>
+          <w:rFonts w:ascii="Times New Roman" w:hAnsi="Times New Roman" w:cs="Times New Roman"/>
+          <w:sz w:val="24"/>
+          <w:szCs w:val="24"/>
+        </w:rPr>
+        <w:t xml:space="preserve">Another visualization compares multiple local neighborhoods. </w:t>
+      </w:r>
+      <w:r>
+        <w:rPr>
+          <w:rFonts w:ascii="Times New Roman" w:hAnsi="Times New Roman" w:cs="Times New Roman"/>
+          <w:sz w:val="24"/>
+          <w:szCs w:val="24"/>
+        </w:rPr>
+        <w:t>All</w:t>
+      </w:r>
+      <w:r>
+        <w:rPr>
+          <w:rFonts w:ascii="Times New Roman" w:hAnsi="Times New Roman" w:cs="Times New Roman"/>
+          <w:sz w:val="24"/>
+          <w:szCs w:val="24"/>
+        </w:rPr>
+        <w:t xml:space="preserve"> the same visualization techniques are used as before, except now the user is hovering over an axis, so all words are displayed.</w:t>
+      </w:r>
+    </w:p>
+    <w:p>
+      <w:pPr>
+        <w:spacing w:after="0" w:line="240" w:lineRule="auto"/>
+        <w:rPr>
+          <w:rFonts w:ascii="Times New Roman" w:hAnsi="Times New Roman" w:cs="Times New Roman"/>
+          <w:sz w:val="24"/>
+          <w:szCs w:val="24"/>
+        </w:rPr>
+      </w:pPr>
+    </w:p>
+    <w:p>
+      <w:pPr>
+        <w:spacing w:after="0" w:line="240" w:lineRule="auto"/>
+        <w:jc w:val="center"/>
+        <w:rPr>
+          <w:rFonts w:ascii="Times New Roman" w:hAnsi="Times New Roman" w:cs="Times New Roman"/>
+          <w:sz w:val="24"/>
+          <w:szCs w:val="24"/>
+        </w:rPr>
+      </w:pPr>
+      <w:r>
+        <w:rPr>
+          <w:rFonts w:ascii="Times New Roman" w:hAnsi="Times New Roman" w:cs="Times New Roman"/>
+          <w:sz w:val="24"/>
+          <w:szCs w:val="24"/>
+        </w:rPr>
+        <w:drawing>
+          <wp:inline distT="0" distB="0" distL="0" distR="0" wp14:anchorId="02401CF8" wp14:editId="70A40539">
+            <wp:extent cx="4601217" cy="2372056"/>
+            <wp:effectExtent l="0" t="0" r="8890" b="9525"/>
+            <wp:docPr id="7" name="Picture 7"/>
+            <wp:cNvGraphicFramePr>
+              <a:graphicFrameLocks xmlns:a="http://schemas.openxmlformats.org/drawingml/2006/main" noChangeAspect="1"/>
+            </wp:cNvGraphicFramePr>
+            <a:graphic xmlns:a="http://schemas.openxmlformats.org/drawingml/2006/main">
+              <a:graphicData uri="http://schemas.openxmlformats.org/drawingml/2006/picture">
+                <pic:pic xmlns:pic="http://schemas.openxmlformats.org/drawingml/2006/picture">
+                  <pic:nvPicPr>
+                    <pic:cNvPr id="1" name=""/>
+                    <pic:cNvPicPr/>
+                  </pic:nvPicPr>
+                  <pic:blipFill>
+                    <a:blip r:embed="rId12"/>
+                    <a:stretch>
+                      <a:fillRect/>
+                    </a:stretch>
+                  </pic:blipFill>
+                  <pic:spPr>
+                    <a:xfrm>
+                      <a:off x="0" y="0"/>
+                      <a:ext cx="4601217" cy="2372056"/>
+                    </a:xfrm>
+                    <a:prstGeom prst="rect">
+                      <a:avLst/>
+                    </a:prstGeom>
+                  </pic:spPr>
+                </pic:pic>
+              </a:graphicData>
+            </a:graphic>
+          </wp:inline>
+        </w:drawing>
+      </w:r>
+    </w:p>
+    <w:p>
+      <w:pPr>
+        <w:spacing w:after="0" w:line="240" w:lineRule="auto"/>
+        <w:rPr>
+          <w:rFonts w:ascii="Times New Roman" w:hAnsi="Times New Roman" w:cs="Times New Roman"/>
+          <w:sz w:val="24"/>
+          <w:szCs w:val="24"/>
+        </w:rPr>
+      </w:pPr>
+      <w:r>
+        <w:rPr>
+          <w:rFonts w:ascii="Times New Roman" w:hAnsi="Times New Roman" w:cs="Times New Roman"/>
+          <w:sz w:val="24"/>
+          <w:szCs w:val="24"/>
+        </w:rPr>
+        <w:t xml:space="preserve">This next visualization displays the co-occurrences of words using a gradient heatmap. </w:t>
+      </w:r>
+      <w:r>
+        <w:rPr>
+          <w:rFonts w:ascii="Times New Roman" w:hAnsi="Times New Roman" w:cs="Times New Roman"/>
+          <w:sz w:val="24"/>
+          <w:szCs w:val="24"/>
+        </w:rPr>
+        <w:t xml:space="preserve">The authors note that other designs involving bar charts were tested, but that this solution allows for easier comparisons and pattern recognition to human eyes. A tree-based design was also </w:t>
+      </w:r>
+      <w:r>
+        <w:rPr>
+          <w:rFonts w:ascii="Times New Roman" w:hAnsi="Times New Roman" w:cs="Times New Roman"/>
+          <w:sz w:val="24"/>
+          <w:szCs w:val="24"/>
+        </w:rPr>
+        <w:t>tested but</w:t>
+      </w:r>
+      <w:r>
+        <w:rPr>
+          <w:rFonts w:ascii="Times New Roman" w:hAnsi="Times New Roman" w:cs="Times New Roman"/>
+          <w:sz w:val="24"/>
+          <w:szCs w:val="24"/>
+        </w:rPr>
+        <w:t xml:space="preserve"> was not useful for the authors scenarios. </w:t>
+      </w:r>
+    </w:p>
+    <w:p>
+      <w:pPr>
+        <w:spacing w:after="0" w:line="240" w:lineRule="auto"/>
+        <w:rPr>
+          <w:rFonts w:ascii="Times New Roman" w:hAnsi="Times New Roman" w:cs="Times New Roman"/>
+          <w:sz w:val="24"/>
+          <w:szCs w:val="24"/>
+        </w:rPr>
+      </w:pPr>
+    </w:p>
+    <w:p>
+      <w:pPr>
+        <w:spacing w:after="0" w:line="240" w:lineRule="auto"/>
+        <w:rPr>
+          <w:rFonts w:ascii="Times New Roman" w:hAnsi="Times New Roman" w:cs="Times New Roman"/>
+          <w:sz w:val="24"/>
+          <w:szCs w:val="24"/>
+        </w:rPr>
+      </w:pPr>
+      <w:r>
+        <w:rPr>
+          <w:rFonts w:ascii="Times New Roman" w:hAnsi="Times New Roman" w:cs="Times New Roman"/>
+          <w:sz w:val="24"/>
+          <w:szCs w:val="24"/>
+        </w:rPr>
+        <w:t xml:space="preserve">For the above design, users must choose the words they with to investigate. Then, the rows and columns are </w:t>
+      </w:r>
+      <w:r>
+        <w:rPr>
+          <w:rFonts w:ascii="Times New Roman" w:hAnsi="Times New Roman" w:cs="Times New Roman"/>
+          <w:sz w:val="24"/>
+          <w:szCs w:val="24"/>
+        </w:rPr>
+        <w:t xml:space="preserve">determined, and visualization created. This is great for an </w:t>
+      </w:r>
+      <w:r>
+        <w:rPr>
+          <w:rFonts w:ascii="Times New Roman" w:hAnsi="Times New Roman" w:cs="Times New Roman"/>
+          <w:sz w:val="24"/>
+          <w:szCs w:val="24"/>
+        </w:rPr>
+        <w:t>overview but</w:t>
+      </w:r>
+      <w:r>
+        <w:rPr>
+          <w:rFonts w:ascii="Times New Roman" w:hAnsi="Times New Roman" w:cs="Times New Roman"/>
+          <w:sz w:val="24"/>
+          <w:szCs w:val="24"/>
+        </w:rPr>
+        <w:t xml:space="preserve"> doesn’t allow and further analysis.</w:t>
+      </w:r>
+    </w:p>
+    <w:p>
+      <w:pPr>
+        <w:spacing w:after="0" w:line="240" w:lineRule="auto"/>
+        <w:rPr>
+          <w:rFonts w:ascii="Times New Roman" w:hAnsi="Times New Roman" w:cs="Times New Roman"/>
+          <w:sz w:val="24"/>
+          <w:szCs w:val="24"/>
+        </w:rPr>
+      </w:pPr>
+    </w:p>
+    <w:p>
+      <w:pPr>
+        <w:spacing w:after="0" w:line="240" w:lineRule="auto"/>
+        <w:jc w:val="center"/>
+        <w:rPr>
+          <w:rFonts w:ascii="Times New Roman" w:hAnsi="Times New Roman" w:cs="Times New Roman"/>
+          <w:sz w:val="24"/>
+          <w:szCs w:val="24"/>
+        </w:rPr>
+      </w:pPr>
+      <w:r>
+        <w:rPr>
+          <w:rFonts w:ascii="Times New Roman" w:hAnsi="Times New Roman" w:cs="Times New Roman"/>
+          <w:sz w:val="24"/>
+          <w:szCs w:val="24"/>
+        </w:rPr>
+        <w:lastRenderedPageBreak/>
+        <w:drawing>
+          <wp:inline distT="0" distB="0" distL="0" distR="0" wp14:anchorId="028CCB88" wp14:editId="6E68CD5D">
+            <wp:extent cx="4734586" cy="1086002"/>
+            <wp:effectExtent l="0" t="0" r="0" b="0"/>
+            <wp:docPr id="8" name="Picture 8"/>
+            <wp:cNvGraphicFramePr>
+              <a:graphicFrameLocks xmlns:a="http://schemas.openxmlformats.org/drawingml/2006/main" noChangeAspect="1"/>
+            </wp:cNvGraphicFramePr>
+            <a:graphic xmlns:a="http://schemas.openxmlformats.org/drawingml/2006/main">
+              <a:graphicData uri="http://schemas.openxmlformats.org/drawingml/2006/picture">
+                <pic:pic xmlns:pic="http://schemas.openxmlformats.org/drawingml/2006/picture">
+                  <pic:nvPicPr>
+                    <pic:cNvPr id="1" name=""/>
+                    <pic:cNvPicPr/>
+                  </pic:nvPicPr>
+                  <pic:blipFill>
+                    <a:blip r:embed="rId13"/>
+                    <a:stretch>
+                      <a:fillRect/>
+                    </a:stretch>
+                  </pic:blipFill>
+                  <pic:spPr>
+                    <a:xfrm>
+                      <a:off x="0" y="0"/>
+                      <a:ext cx="4734586" cy="1086002"/>
+                    </a:xfrm>
+                    <a:prstGeom prst="rect">
+                      <a:avLst/>
+                    </a:prstGeom>
+                  </pic:spPr>
+                </pic:pic>
+              </a:graphicData>
+            </a:graphic>
+          </wp:inline>
+        </w:drawing>
+      </w:r>
+    </w:p>
+    <w:p>
+      <w:pPr>
+        <w:spacing w:after="0" w:line="240" w:lineRule="auto"/>
+        <w:rPr>
+          <w:rFonts w:ascii="Times New Roman" w:hAnsi="Times New Roman" w:cs="Times New Roman"/>
+          <w:sz w:val="24"/>
+          <w:szCs w:val="24"/>
+        </w:rPr>
+      </w:pPr>
+      <w:r>
+        <w:rPr>
+          <w:rFonts w:ascii="Times New Roman" w:hAnsi="Times New Roman" w:cs="Times New Roman"/>
+          <w:sz w:val="24"/>
+          <w:szCs w:val="24"/>
+        </w:rPr>
+        <w:t xml:space="preserve">The same tool may be used to analyze multiple embeddings on different datasets. </w:t>
+      </w:r>
+      <w:r>
+        <w:rPr>
+          <w:rFonts w:ascii="Times New Roman" w:hAnsi="Times New Roman" w:cs="Times New Roman"/>
+          <w:sz w:val="24"/>
+          <w:szCs w:val="24"/>
+        </w:rPr>
+        <w:t>The intensity of the hue chosen is the co-occurrence of those two words. Since different datasets might not have any co-occurrence of words, it is denoted by making the box smaller. For instance, in the Wikipedia dataset, there is not co-occurrence of “man” with “good”, though there is a somewhat strong co-occurrence in the EEBO_TCP dataset.</w:t>
+      </w:r>
+    </w:p>
+    <w:p>
+      <w:pPr>
+        <w:spacing w:after="0" w:line="240" w:lineRule="auto"/>
+        <w:rPr>
+          <w:rFonts w:ascii="Times New Roman" w:hAnsi="Times New Roman" w:cs="Times New Roman"/>
+          <w:sz w:val="24"/>
+          <w:szCs w:val="24"/>
+        </w:rPr>
+      </w:pPr>
+    </w:p>
+    <w:p>
+      <w:pPr>
+        <w:spacing w:after="0" w:line="240" w:lineRule="auto"/>
+        <w:jc w:val="center"/>
+        <w:rPr>
+          <w:rFonts w:ascii="Times New Roman" w:hAnsi="Times New Roman" w:cs="Times New Roman"/>
+          <w:sz w:val="24"/>
+          <w:szCs w:val="24"/>
+        </w:rPr>
+      </w:pPr>
+      <w:r>
+        <w:rPr>
+          <w:rFonts w:ascii="Times New Roman" w:hAnsi="Times New Roman" w:cs="Times New Roman"/>
+          <w:sz w:val="24"/>
+          <w:szCs w:val="24"/>
+        </w:rPr>
+        <w:drawing>
+          <wp:inline distT="0" distB="0" distL="0" distR="0" wp14:anchorId="26BC88F9" wp14:editId="29DF7C7E">
+            <wp:extent cx="4620270" cy="2305372"/>
+            <wp:effectExtent l="0" t="0" r="8890" b="0"/>
+            <wp:docPr id="9" name="Picture 9"/>
+            <wp:cNvGraphicFramePr>
+              <a:graphicFrameLocks xmlns:a="http://schemas.openxmlformats.org/drawingml/2006/main" noChangeAspect="1"/>
+            </wp:cNvGraphicFramePr>
+            <a:graphic xmlns:a="http://schemas.openxmlformats.org/drawingml/2006/main">
+              <a:graphicData uri="http://schemas.openxmlformats.org/drawingml/2006/picture">
+                <pic:pic xmlns:pic="http://schemas.openxmlformats.org/drawingml/2006/picture">
+                  <pic:nvPicPr>
+                    <pic:cNvPr id="1" name=""/>
+                    <pic:cNvPicPr/>
+                  </pic:nvPicPr>
+                  <pic:blipFill>
+                    <a:blip r:embed="rId14"/>
+                    <a:stretch>
+                      <a:fillRect/>
+                    </a:stretch>
+                  </pic:blipFill>
+                  <pic:spPr>
+                    <a:xfrm>
+                      <a:off x="0" y="0"/>
+                      <a:ext cx="4620270" cy="2305372"/>
+                    </a:xfrm>
+                    <a:prstGeom prst="rect">
+                      <a:avLst/>
+                    </a:prstGeom>
+                  </pic:spPr>
+                </pic:pic>
+              </a:graphicData>
+            </a:graphic>
+          </wp:inline>
+        </w:drawing>
+      </w:r>
+    </w:p>
+    <w:p>
+      <w:pPr>
+        <w:spacing w:after="0" w:line="240" w:lineRule="auto"/>
+        <w:rPr>
+          <w:rFonts w:ascii="Times New Roman" w:hAnsi="Times New Roman" w:cs="Times New Roman"/>
+          <w:sz w:val="24"/>
+          <w:szCs w:val="24"/>
+        </w:rPr>
+      </w:pPr>
+      <w:r>
+        <w:rPr>
+          <w:rFonts w:ascii="Times New Roman" w:hAnsi="Times New Roman" w:cs="Times New Roman"/>
+          <w:sz w:val="24"/>
+          <w:szCs w:val="24"/>
+        </w:rPr>
+        <w:t xml:space="preserve">Another tool for comparing embeddings is by selecting two words and analyzing local neighborhoods of each within each embedding, plotted in 2D with likeness to each embedding on each axis. If the data has a linear trend, then the embeddings are more similar, which allows for a nice overview. Interaction can be done by creating a circle at a given </w:t>
+      </w:r>
+      <w:r>
+        <w:rPr>
+          <w:rFonts w:ascii="Times New Roman" w:hAnsi="Times New Roman" w:cs="Times New Roman"/>
+          <w:sz w:val="24"/>
+          <w:szCs w:val="24"/>
+        </w:rPr>
+        <w:t>point and</w:t>
+      </w:r>
+      <w:r>
+        <w:rPr>
+          <w:rFonts w:ascii="Times New Roman" w:hAnsi="Times New Roman" w:cs="Times New Roman"/>
+          <w:sz w:val="24"/>
+          <w:szCs w:val="24"/>
+        </w:rPr>
+        <w:t xml:space="preserve"> seeing all words within that area. </w:t>
+      </w:r>
+      <w:r>
+        <w:rPr>
+          <w:rFonts w:ascii="Times New Roman" w:hAnsi="Times New Roman" w:cs="Times New Roman"/>
+          <w:sz w:val="24"/>
+          <w:szCs w:val="24"/>
+        </w:rPr>
+        <w:t>This allows for details on demand.</w:t>
+      </w:r>
+    </w:p>
+    <w:p>
+      <w:pPr>
+        <w:spacing w:after="0" w:line="240" w:lineRule="auto"/>
+        <w:rPr>
+          <w:rFonts w:ascii="Times New Roman" w:hAnsi="Times New Roman" w:cs="Times New Roman"/>
+          <w:sz w:val="24"/>
+          <w:szCs w:val="24"/>
+        </w:rPr>
+      </w:pPr>
+    </w:p>
+    <w:p>
+      <w:pPr>
+        <w:spacing w:after="0" w:line="240" w:lineRule="auto"/>
+        <w:rPr>
+          <w:rFonts w:ascii="Times New Roman" w:hAnsi="Times New Roman" w:cs="Times New Roman"/>
+          <w:sz w:val="24"/>
+          <w:szCs w:val="24"/>
+        </w:rPr>
+      </w:pPr>
+      <w:r>
+        <w:rPr>
+          <w:rFonts w:ascii="Times New Roman" w:hAnsi="Times New Roman" w:cs="Times New Roman"/>
+          <w:sz w:val="24"/>
+          <w:szCs w:val="24"/>
+        </w:rPr>
+        <w:t xml:space="preserve">The visualization techniques proposed in this paper do a very good job a comparing multiple embeddings, but not as well for single embeddings. If there were more connectivity between each visualization, then this would be a very smooth and helpful </w:t>
+      </w:r>
+      <w:r>
+        <w:rPr>
+          <w:rFonts w:ascii="Times New Roman" w:hAnsi="Times New Roman" w:cs="Times New Roman"/>
+          <w:sz w:val="24"/>
+          <w:szCs w:val="24"/>
+        </w:rPr>
+        <w:t>tool but</w:t>
+      </w:r>
+      <w:r>
+        <w:rPr>
+          <w:rFonts w:ascii="Times New Roman" w:hAnsi="Times New Roman" w:cs="Times New Roman"/>
+          <w:sz w:val="24"/>
+          <w:szCs w:val="24"/>
+        </w:rPr>
+        <w:t xml:space="preserve"> seems to feel clunky and disjoint. </w:t>
+      </w:r>
+      <w:bookmarkStart w:id="0" w:name="_GoBack"/>
+      <w:bookmarkEnd w:id="0"/>
     </w:p>
     <w:p>
       <w:pPr>

</xml_diff>